<commit_message>
added trext for rm
</commit_message>
<xml_diff>
--- a/git guide.docx
+++ b/git guide.docx
@@ -27,6 +27,141 @@
         </w:rPr>
         <w:t>By Peter Lowe</w:t>
       </w:r>
+    </w:p>
+    <w:p>
+      <w:pPr>
+        <w:rPr>
+          <w:rFonts w:asciiTheme="majorHAnsi" w:eastAsiaTheme="majorEastAsia" w:hAnsiTheme="majorHAnsi" w:cstheme="majorBidi"/>
+          <w:color w:val="2F5496" w:themeColor="accent1" w:themeShade="BF"/>
+          <w:sz w:val="32"/>
+          <w:szCs w:val="32"/>
+          <w:lang w:val="en-US"/>
+        </w:rPr>
+      </w:pPr>
+      <w:r>
+        <w:rPr>
+          <w:lang w:val="en-US"/>
+        </w:rPr>
+        <w:br w:type="page"/>
+      </w:r>
+    </w:p>
+    <w:p>
+      <w:pPr>
+        <w:pStyle w:val="Heading1"/>
+        <w:rPr>
+          <w:lang w:val="en-US"/>
+        </w:rPr>
+      </w:pPr>
+      <w:r>
+        <w:rPr>
+          <w:lang w:val="en-US"/>
+        </w:rPr>
+        <w:lastRenderedPageBreak/>
+        <w:t>Git rm</w:t>
+      </w:r>
+    </w:p>
+    <w:p>
+      <w:pPr>
+        <w:rPr>
+          <w:lang w:val="en-US"/>
+        </w:rPr>
+      </w:pPr>
+    </w:p>
+    <w:p>
+      <w:pPr>
+        <w:rPr>
+          <w:lang w:val="en-US"/>
+        </w:rPr>
+      </w:pPr>
+      <w:r>
+        <w:rPr>
+          <w:lang w:val="en-US"/>
+        </w:rPr>
+        <w:t>Git rm to remove file(s) from the staging area.</w:t>
+      </w:r>
+    </w:p>
+    <w:p>
+      <w:pPr>
+        <w:rPr>
+          <w:lang w:val="en-US"/>
+        </w:rPr>
+      </w:pPr>
+      <w:r>
+        <w:rPr>
+          <w:lang w:val="en-US"/>
+        </w:rPr>
+        <w:t>Format git rm filename</w:t>
+      </w:r>
+    </w:p>
+    <w:p>
+      <w:pPr>
+        <w:rPr>
+          <w:lang w:val="en-US"/>
+        </w:rPr>
+      </w:pPr>
+      <w:r>
+        <w:rPr>
+          <w:lang w:val="en-US"/>
+        </w:rPr>
+        <w:t xml:space="preserve">Can use wildcards and -r for </w:t>
+      </w:r>
+      <w:proofErr w:type="gramStart"/>
+      <w:r>
+        <w:rPr>
+          <w:lang w:val="en-US"/>
+        </w:rPr>
+        <w:t>recursive</w:t>
+      </w:r>
+      <w:proofErr w:type="gramEnd"/>
+    </w:p>
+    <w:p>
+      <w:pPr>
+        <w:rPr>
+          <w:lang w:val="en-US"/>
+        </w:rPr>
+      </w:pPr>
+      <w:r>
+        <w:rPr>
+          <w:lang w:val="en-US"/>
+        </w:rPr>
+        <w:t xml:space="preserve">Use - - cached to remove from staging </w:t>
+      </w:r>
+      <w:proofErr w:type="gramStart"/>
+      <w:r>
+        <w:rPr>
+          <w:lang w:val="en-US"/>
+        </w:rPr>
+        <w:t>area</w:t>
+      </w:r>
+      <w:proofErr w:type="gramEnd"/>
+    </w:p>
+    <w:p>
+      <w:pPr>
+        <w:rPr>
+          <w:lang w:val="en-US"/>
+        </w:rPr>
+      </w:pPr>
+      <w:r>
+        <w:rPr>
+          <w:lang w:val="en-US"/>
+        </w:rPr>
+        <w:t xml:space="preserve">Use -f to use on working </w:t>
+      </w:r>
+      <w:proofErr w:type="gramStart"/>
+      <w:r>
+        <w:rPr>
+          <w:lang w:val="en-US"/>
+        </w:rPr>
+        <w:t>directory</w:t>
+      </w:r>
+      <w:proofErr w:type="gramEnd"/>
+    </w:p>
+    <w:p>
+      <w:pPr>
+        <w:rPr>
+          <w:lang w:val="en-US"/>
+        </w:rPr>
+      </w:pPr>
     </w:p>
     <w:sectPr>
       <w:pgSz w:w="11906" w:h="16838"/>
@@ -439,6 +574,27 @@
     <w:name w:val="Normal"/>
     <w:qFormat/>
   </w:style>
+  <w:style w:type="paragraph" w:styleId="Heading1">
+    <w:name w:val="heading 1"/>
+    <w:basedOn w:val="Normal"/>
+    <w:next w:val="Normal"/>
+    <w:link w:val="Heading1Char"/>
+    <w:uiPriority w:val="9"/>
+    <w:qFormat/>
+    <w:rsid w:val="000A7582"/>
+    <w:pPr>
+      <w:keepNext/>
+      <w:keepLines/>
+      <w:spacing w:before="240" w:after="0"/>
+      <w:outlineLvl w:val="0"/>
+    </w:pPr>
+    <w:rPr>
+      <w:rFonts w:asciiTheme="majorHAnsi" w:eastAsiaTheme="majorEastAsia" w:hAnsiTheme="majorHAnsi" w:cstheme="majorBidi"/>
+      <w:color w:val="2F5496" w:themeColor="accent1" w:themeShade="BF"/>
+      <w:sz w:val="32"/>
+      <w:szCs w:val="32"/>
+    </w:rPr>
+  </w:style>
   <w:style w:type="character" w:default="1" w:styleId="DefaultParagraphFont">
     <w:name w:val="Default Paragraph Font"/>
     <w:uiPriority w:val="1"/>
@@ -465,6 +621,19 @@
     <w:uiPriority w:val="99"/>
     <w:semiHidden/>
     <w:unhideWhenUsed/>
+  </w:style>
+  <w:style w:type="character" w:customStyle="1" w:styleId="Heading1Char">
+    <w:name w:val="Heading 1 Char"/>
+    <w:basedOn w:val="DefaultParagraphFont"/>
+    <w:link w:val="Heading1"/>
+    <w:uiPriority w:val="9"/>
+    <w:rsid w:val="000A7582"/>
+    <w:rPr>
+      <w:rFonts w:asciiTheme="majorHAnsi" w:eastAsiaTheme="majorEastAsia" w:hAnsiTheme="majorHAnsi" w:cstheme="majorBidi"/>
+      <w:color w:val="2F5496" w:themeColor="accent1" w:themeShade="BF"/>
+      <w:sz w:val="32"/>
+      <w:szCs w:val="32"/>
+    </w:rPr>
   </w:style>
 </w:styles>
 </file>

</xml_diff>